<commit_message>
Added a review 18.11.17
</commit_message>
<xml_diff>
--- a/lab5_1/Review.docx
+++ b/lab5_1/Review.docx
@@ -14,6 +14,8 @@
           <w:szCs w:val="28"/>
         </w:rPr>
       </w:pPr>
+      <w:bookmarkStart w:id="0" w:name="_GoBack"/>
+      <w:bookmarkEnd w:id="0"/>
       <w:r>
         <w:rPr>
           <w:rFonts w:asciiTheme="majorHAnsi" w:hAnsiTheme="majorHAnsi"/>
@@ -3062,7 +3064,6 @@
           <w:lang w:val="en-US"/>
         </w:rPr>
       </w:pPr>
-      <w:bookmarkStart w:id="0" w:name="_GoBack"/>
       <w:r>
         <w:rPr>
           <w:noProof/>
@@ -3104,7 +3105,6 @@
           </wp:inline>
         </w:drawing>
       </w:r>
-      <w:bookmarkEnd w:id="0"/>
     </w:p>
     <w:sectPr>
       <w:pgSz w:w="11906" w:h="16838"/>

</xml_diff>